<commit_message>
Opdracht 5 screenshot en opdracht context.
</commit_message>
<xml_diff>
--- a/Analyse.docx
+++ b/Analyse.docx
@@ -179,7 +179,15 @@
       </w:r>
     </w:p>
     <w:p>
-      <w:r>
+      <w:pPr>
+        <w:rPr>
+          <w:lang w:val="en-US"/>
+        </w:rPr>
+      </w:pPr>
+      <w:r>
+        <w:rPr>
+          <w:lang w:val="en-US"/>
+        </w:rPr>
         <w:t>1X 10 KOHM weerstand</w:t>
       </w:r>
     </w:p>
@@ -272,16 +280,37 @@
       </w:r>
     </w:p>
     <w:p>
-      <w:r>
+      <w:pPr>
+        <w:rPr>
+          <w:lang w:val="en-US"/>
+        </w:rPr>
+      </w:pPr>
+      <w:r>
+        <w:rPr>
+          <w:lang w:val="en-US"/>
+        </w:rPr>
         <w:t>6x LEDS</w:t>
       </w:r>
     </w:p>
     <w:p>
-      <w:r>
+      <w:pPr>
+        <w:rPr>
+          <w:lang w:val="en-US"/>
+        </w:rPr>
+      </w:pPr>
+      <w:r>
+        <w:rPr>
+          <w:lang w:val="en-US"/>
+        </w:rPr>
         <w:t>6X 220OHM weerstand</w:t>
       </w:r>
     </w:p>
     <w:p>
+      <w:pPr>
+        <w:rPr>
+          <w:lang w:val="en-US"/>
+        </w:rPr>
+      </w:pPr>
       <w:r>
         <w:rPr>
           <w:lang w:val="en-US"/>
@@ -360,56 +389,60 @@
       </w:pPr>
     </w:p>
     <w:p>
+      <w:r>
+        <w:t>Opdracht 5:</w:t>
+      </w:r>
+    </w:p>
+    <w:p>
+      <w:r>
+        <w:t>2 knoppen de servometer van 0 tot 120 graden laten draaien, 1 knop in 3 s en de 2</w:t>
+      </w:r>
+      <w:r>
+        <w:rPr>
+          <w:vertAlign w:val="superscript"/>
+        </w:rPr>
+        <w:t>de</w:t>
+      </w:r>
+      <w:r>
+        <w:t xml:space="preserve"> knop in 0,5 s, als de knoppen allebij worden gedrukt 3s met een wachtijd van 5s.</w:t>
+      </w:r>
+    </w:p>
+    <w:p>
+      <w:r>
+        <w:t>1X</w:t>
+      </w:r>
+      <w:r>
+        <w:t xml:space="preserve"> Positionele</w:t>
+      </w:r>
+      <w:r>
+        <w:t xml:space="preserve"> </w:t>
+      </w:r>
+      <w:r>
+        <w:t xml:space="preserve">Servomotor </w:t>
+      </w:r>
+    </w:p>
+    <w:p>
+      <w:r>
+        <w:t>2X Knop</w:t>
+      </w:r>
+    </w:p>
+    <w:p>
       <w:pPr>
         <w:rPr>
           <w:lang w:val="en-US"/>
         </w:rPr>
       </w:pPr>
-      <w:proofErr w:type="spellStart"/>
       <w:r>
         <w:rPr>
           <w:lang w:val="en-US"/>
         </w:rPr>
-        <w:t>Opdracht</w:t>
-      </w:r>
-      <w:proofErr w:type="spellEnd"/>
-      <w:r>
-        <w:rPr>
-          <w:lang w:val="en-US"/>
-        </w:rPr>
-        <w:t xml:space="preserve"> 5:</w:t>
-      </w:r>
-    </w:p>
-    <w:p>
-      <w:r>
-        <w:t>1X</w:t>
-      </w:r>
-      <w:r>
-        <w:t xml:space="preserve"> Positionele</w:t>
-      </w:r>
-      <w:r>
-        <w:t xml:space="preserve"> </w:t>
-      </w:r>
-      <w:r>
-        <w:t xml:space="preserve">Servomotor </w:t>
-      </w:r>
-    </w:p>
-    <w:p>
-      <w:r>
-        <w:t>2X Knop</w:t>
-      </w:r>
-    </w:p>
-    <w:p>
-      <w:r>
-        <w:t xml:space="preserve">2X 10K OHM </w:t>
-      </w:r>
-      <w:r>
-        <w:t xml:space="preserve">Weerstanden </w:t>
+        <w:t xml:space="preserve">2X 10K OHM Weerstanden </w:t>
       </w:r>
     </w:p>
     <w:p>
       <w:pPr>
         <w:rPr>
+          <w:rStyle w:val="Hyperlink"/>
           <w:lang w:val="en-US"/>
         </w:rPr>
       </w:pPr>
@@ -428,6 +461,60 @@
           <w:t>Control a Positional Servo Motor with an Arduino (Lesson #10) (youtube.com)</w:t>
         </w:r>
       </w:hyperlink>
+    </w:p>
+    <w:p>
+      <w:pPr>
+        <w:rPr>
+          <w:lang w:val="en-US"/>
+        </w:rPr>
+      </w:pPr>
+      <w:r>
+        <w:rPr>
+          <w:noProof/>
+        </w:rPr>
+        <w:drawing>
+          <wp:inline distT="0" distB="0" distL="0" distR="0" wp14:anchorId="1C557FFE" wp14:editId="3B4E08FA">
+            <wp:extent cx="2976077" cy="2311400"/>
+            <wp:effectExtent l="0" t="0" r="0" b="0"/>
+            <wp:docPr id="135149624" name="Picture 1" descr="A screenshot of a computer&#10;&#10;Description automatically generated"/>
+            <wp:cNvGraphicFramePr>
+              <a:graphicFrameLocks xmlns:a="http://schemas.openxmlformats.org/drawingml/2006/main" noChangeAspect="1"/>
+            </wp:cNvGraphicFramePr>
+            <a:graphic xmlns:a="http://schemas.openxmlformats.org/drawingml/2006/main">
+              <a:graphicData uri="http://schemas.openxmlformats.org/drawingml/2006/picture">
+                <pic:pic xmlns:pic="http://schemas.openxmlformats.org/drawingml/2006/picture">
+                  <pic:nvPicPr>
+                    <pic:cNvPr id="135149624" name="Picture 1" descr="A screenshot of a computer&#10;&#10;Description automatically generated"/>
+                    <pic:cNvPicPr/>
+                  </pic:nvPicPr>
+                  <pic:blipFill rotWithShape="1">
+                    <a:blip r:embed="rId11"/>
+                    <a:srcRect l="10597" t="24938" r="37461"/>
+                    <a:stretch/>
+                  </pic:blipFill>
+                  <pic:spPr bwMode="auto">
+                    <a:xfrm>
+                      <a:off x="0" y="0"/>
+                      <a:ext cx="2977081" cy="2312180"/>
+                    </a:xfrm>
+                    <a:prstGeom prst="rect">
+                      <a:avLst/>
+                    </a:prstGeom>
+                    <a:ln>
+                      <a:noFill/>
+                    </a:ln>
+                    <a:extLst>
+                      <a:ext uri="{53640926-AAD7-44D8-BBD7-CCE9431645EC}">
+                        <a14:shadowObscured xmlns:a14="http://schemas.microsoft.com/office/drawing/2010/main"/>
+                      </a:ext>
+                    </a:extLst>
+                  </pic:spPr>
+                </pic:pic>
+              </a:graphicData>
+            </a:graphic>
+          </wp:inline>
+        </w:drawing>
+      </w:r>
     </w:p>
     <w:sectPr>
       <w:pgSz w:w="11906" w:h="16838"/>

</xml_diff>

<commit_message>
Comments, video en fotos.
Word bestand af + nettere opzet. Bij opdrachten bron vermeld + auteur. Alle opdrachten video en foto's
</commit_message>
<xml_diff>
--- a/Analyse.docx
+++ b/Analyse.docx
@@ -12,18 +12,150 @@
     </w:p>
     <w:p>
       <w:r>
-        <w:t>Led om en om knipperen</w:t>
-      </w:r>
-    </w:p>
-    <w:p>
-      <w:r>
-        <w:t>2x LEDS</w:t>
-      </w:r>
-    </w:p>
-    <w:p>
-      <w:r>
-        <w:t>2x 220 OHM weerstand</w:t>
-      </w:r>
+        <w:rPr>
+          <w:b/>
+          <w:bCs/>
+        </w:rPr>
+        <w:t>Benodigdheden</w:t>
+      </w:r>
+      <w:r>
+        <w:t>:</w:t>
+      </w:r>
+    </w:p>
+    <w:p>
+      <w:pPr>
+        <w:numPr>
+          <w:ilvl w:val="0"/>
+          <w:numId w:val="1"/>
+        </w:numPr>
+      </w:pPr>
+      <w:r>
+        <w:t xml:space="preserve">2x </w:t>
+      </w:r>
+      <w:proofErr w:type="spellStart"/>
+      <w:r>
+        <w:t>LED's</w:t>
+      </w:r>
+      <w:proofErr w:type="spellEnd"/>
+    </w:p>
+    <w:p>
+      <w:pPr>
+        <w:numPr>
+          <w:ilvl w:val="0"/>
+          <w:numId w:val="1"/>
+        </w:numPr>
+      </w:pPr>
+      <w:r>
+        <w:t>2x 220 ohm weerstanden</w:t>
+      </w:r>
+    </w:p>
+    <w:p>
+      <w:pPr>
+        <w:numPr>
+          <w:ilvl w:val="0"/>
+          <w:numId w:val="1"/>
+        </w:numPr>
+      </w:pPr>
+      <w:proofErr w:type="spellStart"/>
+      <w:r>
+        <w:t>Arduino</w:t>
+      </w:r>
+      <w:proofErr w:type="spellEnd"/>
+      <w:r>
+        <w:t xml:space="preserve"> </w:t>
+      </w:r>
+      <w:proofErr w:type="gramStart"/>
+      <w:r>
+        <w:t>board</w:t>
+      </w:r>
+      <w:proofErr w:type="gramEnd"/>
+    </w:p>
+    <w:p>
+      <w:pPr>
+        <w:numPr>
+          <w:ilvl w:val="0"/>
+          <w:numId w:val="1"/>
+        </w:numPr>
+      </w:pPr>
+      <w:r>
+        <w:t>Verbindingsdraden</w:t>
+      </w:r>
+    </w:p>
+    <w:p>
+      <w:pPr>
+        <w:numPr>
+          <w:ilvl w:val="0"/>
+          <w:numId w:val="1"/>
+        </w:numPr>
+      </w:pPr>
+      <w:proofErr w:type="spellStart"/>
+      <w:r>
+        <w:t>Breadboard</w:t>
+      </w:r>
+      <w:proofErr w:type="spellEnd"/>
+      <w:r>
+        <w:t xml:space="preserve"> </w:t>
+      </w:r>
+    </w:p>
+    <w:p>
+      <w:r>
+        <w:rPr>
+          <w:b/>
+          <w:bCs/>
+        </w:rPr>
+        <w:t>Beschrijving</w:t>
+      </w:r>
+      <w:r>
+        <w:t xml:space="preserve">: In deze opdracht gaan we twee </w:t>
+      </w:r>
+      <w:proofErr w:type="spellStart"/>
+      <w:r>
+        <w:t>LED's</w:t>
+      </w:r>
+      <w:proofErr w:type="spellEnd"/>
+      <w:r>
+        <w:t xml:space="preserve"> om en om laten knipperen met behulp van een </w:t>
+      </w:r>
+      <w:proofErr w:type="spellStart"/>
+      <w:r>
+        <w:t>Arduino</w:t>
+      </w:r>
+      <w:proofErr w:type="spellEnd"/>
+      <w:r>
+        <w:t xml:space="preserve">. Elke LED zal een weerstand in serie hebben om de stroom te beperken. De </w:t>
+      </w:r>
+      <w:proofErr w:type="spellStart"/>
+      <w:r>
+        <w:t>LED's</w:t>
+      </w:r>
+      <w:proofErr w:type="spellEnd"/>
+      <w:r>
+        <w:t xml:space="preserve"> zullen aan en uit schakelen met een interval van 2 seconden.</w:t>
+      </w:r>
+    </w:p>
+    <w:p>
+      <w:pPr>
+        <w:rPr>
+          <w:b/>
+          <w:bCs/>
+          <w:lang w:val="en-US"/>
+        </w:rPr>
+      </w:pPr>
+      <w:r>
+        <w:rPr>
+          <w:b/>
+          <w:bCs/>
+          <w:lang w:val="en-US"/>
+        </w:rPr>
+        <w:t>BRON:</w:t>
+      </w:r>
+    </w:p>
+    <w:p>
+      <w:proofErr w:type="spellStart"/>
+      <w:r>
+        <w:t>Brightspace</w:t>
+      </w:r>
+      <w:proofErr w:type="spellEnd"/>
     </w:p>
     <w:p>
       <w:r>
@@ -46,7 +178,7 @@
                     <pic:cNvPicPr/>
                   </pic:nvPicPr>
                   <pic:blipFill rotWithShape="1">
-                    <a:blip r:embed="rId4"/>
+                    <a:blip r:embed="rId5"/>
                     <a:srcRect l="15289" t="25276" r="18901"/>
                     <a:stretch/>
                   </pic:blipFill>
@@ -74,26 +206,147 @@
         </w:drawing>
       </w:r>
     </w:p>
-    <w:p/>
-    <w:p>
-      <w:r>
+    <w:p>
+      <w:r>
+        <w:br w:type="page"/>
+      </w:r>
+    </w:p>
+    <w:p>
+      <w:r>
+        <w:lastRenderedPageBreak/>
         <w:t>Opdracht 2:</w:t>
       </w:r>
     </w:p>
     <w:p>
       <w:r>
-        <w:t>Gebruik 8 LEDS en maak het zodat het steeds van links naar rechts en rechts naar links gaat.</w:t>
-      </w:r>
-    </w:p>
-    <w:p>
-      <w:r>
-        <w:t>8x LEDS</w:t>
-      </w:r>
-    </w:p>
-    <w:p>
-      <w:r>
-        <w:t>8x 220 OHM weerstand</w:t>
-      </w:r>
+        <w:rPr>
+          <w:b/>
+          <w:bCs/>
+        </w:rPr>
+        <w:t>Benodigdheden</w:t>
+      </w:r>
+      <w:r>
+        <w:t>:</w:t>
+      </w:r>
+    </w:p>
+    <w:p>
+      <w:pPr>
+        <w:numPr>
+          <w:ilvl w:val="0"/>
+          <w:numId w:val="2"/>
+        </w:numPr>
+      </w:pPr>
+      <w:r>
+        <w:t xml:space="preserve">8x </w:t>
+      </w:r>
+      <w:proofErr w:type="spellStart"/>
+      <w:r>
+        <w:t>LED's</w:t>
+      </w:r>
+      <w:proofErr w:type="spellEnd"/>
+    </w:p>
+    <w:p>
+      <w:pPr>
+        <w:numPr>
+          <w:ilvl w:val="0"/>
+          <w:numId w:val="2"/>
+        </w:numPr>
+      </w:pPr>
+      <w:r>
+        <w:t>8x 220 ohm weerstanden</w:t>
+      </w:r>
+    </w:p>
+    <w:p>
+      <w:pPr>
+        <w:numPr>
+          <w:ilvl w:val="0"/>
+          <w:numId w:val="2"/>
+        </w:numPr>
+      </w:pPr>
+      <w:proofErr w:type="spellStart"/>
+      <w:r>
+        <w:t>Arduino</w:t>
+      </w:r>
+      <w:proofErr w:type="spellEnd"/>
+      <w:r>
+        <w:t xml:space="preserve"> </w:t>
+      </w:r>
+      <w:proofErr w:type="gramStart"/>
+      <w:r>
+        <w:t>board</w:t>
+      </w:r>
+      <w:proofErr w:type="gramEnd"/>
+    </w:p>
+    <w:p>
+      <w:pPr>
+        <w:numPr>
+          <w:ilvl w:val="0"/>
+          <w:numId w:val="2"/>
+        </w:numPr>
+      </w:pPr>
+      <w:r>
+        <w:t>Verbindingsdraden</w:t>
+      </w:r>
+    </w:p>
+    <w:p>
+      <w:pPr>
+        <w:numPr>
+          <w:ilvl w:val="0"/>
+          <w:numId w:val="2"/>
+        </w:numPr>
+      </w:pPr>
+      <w:proofErr w:type="spellStart"/>
+      <w:r>
+        <w:t>Breadboard</w:t>
+      </w:r>
+      <w:proofErr w:type="spellEnd"/>
+      <w:r>
+        <w:t xml:space="preserve"> </w:t>
+      </w:r>
+    </w:p>
+    <w:p>
+      <w:r>
+        <w:rPr>
+          <w:b/>
+          <w:bCs/>
+        </w:rPr>
+        <w:t>Beschrijving</w:t>
+      </w:r>
+      <w:r>
+        <w:t xml:space="preserve">: In deze opdracht gaan we acht </w:t>
+      </w:r>
+      <w:proofErr w:type="spellStart"/>
+      <w:r>
+        <w:t>LED's</w:t>
+      </w:r>
+      <w:proofErr w:type="spellEnd"/>
+      <w:r>
+        <w:t xml:space="preserve"> in volgorde laten knipperen van links naar rechts en dan weer terug van rechts naar links. Elke LED heeft een 220 ohm weerstand om de stroom te beperken.</w:t>
+      </w:r>
+    </w:p>
+    <w:p>
+      <w:pPr>
+        <w:rPr>
+          <w:b/>
+          <w:bCs/>
+          <w:lang w:val="en-US"/>
+        </w:rPr>
+      </w:pPr>
+      <w:r>
+        <w:rPr>
+          <w:b/>
+          <w:bCs/>
+          <w:lang w:val="en-US"/>
+        </w:rPr>
+        <w:t>BRON:</w:t>
+      </w:r>
+    </w:p>
+    <w:p>
+      <w:proofErr w:type="spellStart"/>
+      <w:r>
+        <w:t>Brightspace</w:t>
+      </w:r>
+      <w:proofErr w:type="spellEnd"/>
     </w:p>
     <w:p>
       <w:r>
@@ -116,7 +369,7 @@
                     <pic:cNvPicPr/>
                   </pic:nvPicPr>
                   <pic:blipFill rotWithShape="1">
-                    <a:blip r:embed="rId5"/>
+                    <a:blip r:embed="rId6"/>
                     <a:srcRect l="20607" t="29376" r="36350"/>
                     <a:stretch/>
                   </pic:blipFill>
@@ -157,61 +410,167 @@
     </w:p>
     <w:p>
       <w:r>
-        <w:t>Knop gebruiken om 1 aan LED aan te zetten en 1 uit.</w:t>
-      </w:r>
-    </w:p>
-    <w:p>
-      <w:r>
-        <w:t>2X LEDS</w:t>
-      </w:r>
-    </w:p>
-    <w:p>
-      <w:r>
-        <w:t>2</w:t>
-      </w:r>
-      <w:r>
-        <w:t>X 220 OHM weerstand</w:t>
-      </w:r>
-    </w:p>
-    <w:p>
-      <w:r>
-        <w:t>1X Knop</w:t>
-      </w:r>
-    </w:p>
-    <w:p>
-      <w:pPr>
-        <w:rPr>
+        <w:rPr>
+          <w:b/>
+          <w:bCs/>
+        </w:rPr>
+        <w:t>Benodigdheden</w:t>
+      </w:r>
+      <w:r>
+        <w:t>:</w:t>
+      </w:r>
+    </w:p>
+    <w:p>
+      <w:pPr>
+        <w:numPr>
+          <w:ilvl w:val="0"/>
+          <w:numId w:val="3"/>
+        </w:numPr>
+      </w:pPr>
+      <w:r>
+        <w:t xml:space="preserve">2x </w:t>
+      </w:r>
+      <w:proofErr w:type="spellStart"/>
+      <w:r>
+        <w:t>LED's</w:t>
+      </w:r>
+      <w:proofErr w:type="spellEnd"/>
+    </w:p>
+    <w:p>
+      <w:pPr>
+        <w:numPr>
+          <w:ilvl w:val="0"/>
+          <w:numId w:val="3"/>
+        </w:numPr>
+      </w:pPr>
+      <w:r>
+        <w:t>2x 220 ohm weerstanden</w:t>
+      </w:r>
+    </w:p>
+    <w:p>
+      <w:pPr>
+        <w:numPr>
+          <w:ilvl w:val="0"/>
+          <w:numId w:val="3"/>
+        </w:numPr>
+      </w:pPr>
+      <w:r>
+        <w:t>1x Drukknop</w:t>
+      </w:r>
+    </w:p>
+    <w:p>
+      <w:pPr>
+        <w:numPr>
+          <w:ilvl w:val="0"/>
+          <w:numId w:val="3"/>
+        </w:numPr>
+      </w:pPr>
+      <w:proofErr w:type="spellStart"/>
+      <w:r>
+        <w:t>Arduino</w:t>
+      </w:r>
+      <w:proofErr w:type="spellEnd"/>
+      <w:r>
+        <w:t xml:space="preserve"> </w:t>
+      </w:r>
+      <w:proofErr w:type="gramStart"/>
+      <w:r>
+        <w:t>board</w:t>
+      </w:r>
+      <w:proofErr w:type="gramEnd"/>
+    </w:p>
+    <w:p>
+      <w:pPr>
+        <w:numPr>
+          <w:ilvl w:val="0"/>
+          <w:numId w:val="3"/>
+        </w:numPr>
+      </w:pPr>
+      <w:r>
+        <w:t>Verbindingsdraden</w:t>
+      </w:r>
+    </w:p>
+    <w:p>
+      <w:pPr>
+        <w:numPr>
+          <w:ilvl w:val="0"/>
+          <w:numId w:val="3"/>
+        </w:numPr>
+      </w:pPr>
+      <w:proofErr w:type="spellStart"/>
+      <w:r>
+        <w:t>Breadboard</w:t>
+      </w:r>
+      <w:proofErr w:type="spellEnd"/>
+      <w:r>
+        <w:t xml:space="preserve"> </w:t>
+      </w:r>
+    </w:p>
+    <w:p>
+      <w:r>
+        <w:rPr>
+          <w:b/>
+          <w:bCs/>
+        </w:rPr>
+        <w:t>Beschrijving</w:t>
+      </w:r>
+      <w:r>
+        <w:t xml:space="preserve">: In deze opdracht gaan we twee </w:t>
+      </w:r>
+      <w:proofErr w:type="spellStart"/>
+      <w:r>
+        <w:t>LED's</w:t>
+      </w:r>
+      <w:proofErr w:type="spellEnd"/>
+      <w:r>
+        <w:t xml:space="preserve"> aansturen met een drukknop. Elke keer dat de drukknop wordt ingedrukt, wisselen de </w:t>
+      </w:r>
+      <w:proofErr w:type="spellStart"/>
+      <w:r>
+        <w:t>LED's</w:t>
+      </w:r>
+      <w:proofErr w:type="spellEnd"/>
+      <w:r>
+        <w:t xml:space="preserve"> van status (aan/uit).</w:t>
+      </w:r>
+    </w:p>
+    <w:p>
+      <w:pPr>
+        <w:rPr>
+          <w:b/>
+          <w:bCs/>
           <w:lang w:val="en-US"/>
         </w:rPr>
       </w:pPr>
       <w:r>
         <w:rPr>
+          <w:b/>
+          <w:bCs/>
           <w:lang w:val="en-US"/>
         </w:rPr>
-        <w:t xml:space="preserve">1X 10 KOHM </w:t>
-      </w:r>
+        <w:t>BRON:</w:t>
+      </w:r>
+    </w:p>
+    <w:p>
       <w:proofErr w:type="spellStart"/>
       <w:r>
+        <w:t>Brightspace</w:t>
+      </w:r>
+      <w:proofErr w:type="spellEnd"/>
+    </w:p>
+    <w:p>
+      <w:pPr>
         <w:rPr>
           <w:lang w:val="en-US"/>
         </w:rPr>
-        <w:t>weerstand</w:t>
-      </w:r>
-      <w:proofErr w:type="spellEnd"/>
-    </w:p>
-    <w:p>
-      <w:pPr>
+      </w:pPr>
+      <w:r>
         <w:rPr>
           <w:lang w:val="en-US"/>
         </w:rPr>
-      </w:pPr>
-      <w:r>
-        <w:rPr>
-          <w:lang w:val="en-US"/>
-        </w:rPr>
-        <w:t xml:space="preserve">BRON: </w:t>
-      </w:r>
-      <w:hyperlink r:id="rId6" w:history="1">
+        <w:t xml:space="preserve"> </w:t>
+      </w:r>
+      <w:hyperlink r:id="rId7" w:history="1">
         <w:r>
           <w:rPr>
             <w:rStyle w:val="Hyperlink"/>
@@ -242,7 +601,7 @@
                     <pic:cNvPicPr/>
                   </pic:nvPicPr>
                   <pic:blipFill rotWithShape="1">
-                    <a:blip r:embed="rId7"/>
+                    <a:blip r:embed="rId8"/>
                     <a:srcRect l="21937" t="29994" r="35354"/>
                     <a:stretch/>
                   </pic:blipFill>
@@ -273,32 +632,136 @@
     <w:p/>
     <w:p>
       <w:r>
+        <w:br w:type="page"/>
+      </w:r>
+    </w:p>
+    <w:p>
+      <w:r>
+        <w:lastRenderedPageBreak/>
         <w:t>Opdracht 4:</w:t>
       </w:r>
     </w:p>
     <w:p>
       <w:r>
-        <w:t>Potentiometer naar rechts draaien om</w:t>
-      </w:r>
-      <w:r>
-        <w:t xml:space="preserve"> LEDS 1 voor 1 uit te zetten</w:t>
-      </w:r>
-      <w:r>
-        <w:t>.</w:t>
-      </w:r>
-    </w:p>
-    <w:p>
-      <w:pPr>
-        <w:rPr>
+        <w:rPr>
+          <w:b/>
+          <w:bCs/>
+        </w:rPr>
+        <w:t>Benodigdheden</w:t>
+      </w:r>
+      <w:r>
+        <w:t>:</w:t>
+      </w:r>
+    </w:p>
+    <w:p>
+      <w:pPr>
+        <w:numPr>
+          <w:ilvl w:val="0"/>
+          <w:numId w:val="4"/>
+        </w:numPr>
+      </w:pPr>
+      <w:r>
+        <w:t xml:space="preserve">6x </w:t>
+      </w:r>
+      <w:proofErr w:type="spellStart"/>
+      <w:r>
+        <w:t>LED's</w:t>
+      </w:r>
+      <w:proofErr w:type="spellEnd"/>
+    </w:p>
+    <w:p>
+      <w:pPr>
+        <w:numPr>
+          <w:ilvl w:val="0"/>
+          <w:numId w:val="4"/>
+        </w:numPr>
+      </w:pPr>
+      <w:r>
+        <w:t>6x 220 ohm weerstanden</w:t>
+      </w:r>
+    </w:p>
+    <w:p>
+      <w:pPr>
+        <w:numPr>
+          <w:ilvl w:val="0"/>
+          <w:numId w:val="4"/>
+        </w:numPr>
+      </w:pPr>
+      <w:r>
+        <w:t>1x Potentiometer</w:t>
+      </w:r>
+    </w:p>
+    <w:p>
+      <w:pPr>
+        <w:numPr>
+          <w:ilvl w:val="0"/>
+          <w:numId w:val="4"/>
+        </w:numPr>
+      </w:pPr>
+      <w:proofErr w:type="spellStart"/>
+      <w:r>
+        <w:t>Arduino</w:t>
+      </w:r>
+      <w:proofErr w:type="spellEnd"/>
+      <w:r>
+        <w:t xml:space="preserve"> </w:t>
+      </w:r>
+      <w:proofErr w:type="gramStart"/>
+      <w:r>
+        <w:t>board</w:t>
+      </w:r>
+      <w:proofErr w:type="gramEnd"/>
+    </w:p>
+    <w:p>
+      <w:pPr>
+        <w:numPr>
+          <w:ilvl w:val="0"/>
+          <w:numId w:val="4"/>
+        </w:numPr>
+      </w:pPr>
+      <w:r>
+        <w:t>Verbindingsdraden</w:t>
+      </w:r>
+    </w:p>
+    <w:p>
+      <w:pPr>
+        <w:numPr>
+          <w:ilvl w:val="0"/>
+          <w:numId w:val="4"/>
+        </w:numPr>
+      </w:pPr>
+      <w:proofErr w:type="spellStart"/>
+      <w:r>
+        <w:t>Breadboard</w:t>
+      </w:r>
+      <w:proofErr w:type="spellEnd"/>
+      <w:r>
+        <w:t xml:space="preserve"> </w:t>
+      </w:r>
+    </w:p>
+    <w:p>
+      <w:pPr>
+        <w:rPr>
+          <w:b/>
+          <w:bCs/>
           <w:lang w:val="en-US"/>
         </w:rPr>
       </w:pPr>
       <w:r>
         <w:rPr>
+          <w:b/>
+          <w:bCs/>
           <w:lang w:val="en-US"/>
         </w:rPr>
-        <w:t>6x LEDS</w:t>
-      </w:r>
+        <w:t>BRON:</w:t>
+      </w:r>
+    </w:p>
+    <w:p>
+      <w:proofErr w:type="spellStart"/>
+      <w:r>
+        <w:t>Brightspace</w:t>
+      </w:r>
+      <w:proofErr w:type="spellEnd"/>
     </w:p>
     <w:p>
       <w:pPr>
@@ -310,30 +773,9 @@
         <w:rPr>
           <w:lang w:val="en-US"/>
         </w:rPr>
-        <w:t xml:space="preserve">6X 220OHM </w:t>
-      </w:r>
-      <w:proofErr w:type="spellStart"/>
-      <w:r>
-        <w:rPr>
-          <w:lang w:val="en-US"/>
-        </w:rPr>
-        <w:t>weerstand</w:t>
-      </w:r>
-      <w:proofErr w:type="spellEnd"/>
-    </w:p>
-    <w:p>
-      <w:pPr>
-        <w:rPr>
-          <w:lang w:val="en-US"/>
-        </w:rPr>
-      </w:pPr>
-      <w:r>
-        <w:rPr>
-          <w:lang w:val="en-US"/>
-        </w:rPr>
-        <w:t xml:space="preserve">BRON: </w:t>
-      </w:r>
-      <w:hyperlink r:id="rId8" w:history="1">
+        <w:t xml:space="preserve"> </w:t>
+      </w:r>
+      <w:hyperlink r:id="rId9" w:history="1">
         <w:r>
           <w:rPr>
             <w:rStyle w:val="Hyperlink"/>
@@ -344,11 +786,6 @@
       </w:hyperlink>
     </w:p>
     <w:p>
-      <w:pPr>
-        <w:rPr>
-          <w:lang w:val="en-US"/>
-        </w:rPr>
-      </w:pPr>
       <w:r>
         <w:rPr>
           <w:noProof/>
@@ -369,7 +806,7 @@
                     <pic:cNvPicPr/>
                   </pic:nvPicPr>
                   <pic:blipFill rotWithShape="1">
-                    <a:blip r:embed="rId9"/>
+                    <a:blip r:embed="rId10"/>
                     <a:srcRect l="21342" t="20822" r="34112"/>
                     <a:stretch/>
                   </pic:blipFill>
@@ -397,96 +834,172 @@
         </w:drawing>
       </w:r>
     </w:p>
+    <w:p/>
+    <w:p>
+      <w:r>
+        <w:br w:type="page"/>
+      </w:r>
+    </w:p>
+    <w:p>
+      <w:r>
+        <w:lastRenderedPageBreak/>
+        <w:t>Opdracht 5:</w:t>
+      </w:r>
+    </w:p>
+    <w:p>
+      <w:r>
+        <w:rPr>
+          <w:b/>
+          <w:bCs/>
+        </w:rPr>
+        <w:t>Benodigdheden</w:t>
+      </w:r>
+      <w:r>
+        <w:t>:</w:t>
+      </w:r>
+    </w:p>
+    <w:p>
+      <w:pPr>
+        <w:numPr>
+          <w:ilvl w:val="0"/>
+          <w:numId w:val="5"/>
+        </w:numPr>
+      </w:pPr>
+      <w:r>
+        <w:t xml:space="preserve">1x </w:t>
+      </w:r>
+      <w:proofErr w:type="spellStart"/>
+      <w:r>
+        <w:t>Servo</w:t>
+      </w:r>
+      <w:proofErr w:type="spellEnd"/>
+      <w:r>
+        <w:t xml:space="preserve"> motor</w:t>
+      </w:r>
+    </w:p>
+    <w:p>
+      <w:pPr>
+        <w:numPr>
+          <w:ilvl w:val="0"/>
+          <w:numId w:val="5"/>
+        </w:numPr>
+      </w:pPr>
+      <w:r>
+        <w:t>2x Drukknoppen</w:t>
+      </w:r>
+    </w:p>
+    <w:p>
+      <w:pPr>
+        <w:numPr>
+          <w:ilvl w:val="0"/>
+          <w:numId w:val="5"/>
+        </w:numPr>
+      </w:pPr>
+      <w:proofErr w:type="spellStart"/>
+      <w:r>
+        <w:t>Arduino</w:t>
+      </w:r>
+      <w:proofErr w:type="spellEnd"/>
+      <w:r>
+        <w:t xml:space="preserve"> </w:t>
+      </w:r>
+      <w:proofErr w:type="gramStart"/>
+      <w:r>
+        <w:t>board</w:t>
+      </w:r>
+      <w:proofErr w:type="gramEnd"/>
+    </w:p>
+    <w:p>
+      <w:pPr>
+        <w:numPr>
+          <w:ilvl w:val="0"/>
+          <w:numId w:val="5"/>
+        </w:numPr>
+      </w:pPr>
+      <w:r>
+        <w:t>Verbindingsdraden</w:t>
+      </w:r>
+    </w:p>
+    <w:p>
+      <w:pPr>
+        <w:numPr>
+          <w:ilvl w:val="0"/>
+          <w:numId w:val="5"/>
+        </w:numPr>
+      </w:pPr>
+      <w:proofErr w:type="spellStart"/>
+      <w:r>
+        <w:t>Breadboard</w:t>
+      </w:r>
+      <w:proofErr w:type="spellEnd"/>
+      <w:r>
+        <w:t xml:space="preserve"> </w:t>
+      </w:r>
+    </w:p>
+    <w:p>
+      <w:r>
+        <w:rPr>
+          <w:b/>
+          <w:bCs/>
+        </w:rPr>
+        <w:t>Beschrijving</w:t>
+      </w:r>
+      <w:r>
+        <w:t xml:space="preserve">: In deze opdracht gaan we een </w:t>
+      </w:r>
+      <w:proofErr w:type="spellStart"/>
+      <w:r>
+        <w:t>servo</w:t>
+      </w:r>
+      <w:proofErr w:type="spellEnd"/>
+      <w:r>
+        <w:t xml:space="preserve"> motor aansturen met twee drukknoppen. De </w:t>
+      </w:r>
+      <w:proofErr w:type="spellStart"/>
+      <w:r>
+        <w:t>servo</w:t>
+      </w:r>
+      <w:proofErr w:type="spellEnd"/>
+      <w:r>
+        <w:t xml:space="preserve"> zal bewegen naar een bepaalde positie afhankelijk van welke drukknop wordt ingedrukt.</w:t>
+      </w:r>
+    </w:p>
+    <w:p>
+      <w:pPr>
+        <w:rPr>
+          <w:b/>
+          <w:bCs/>
+        </w:rPr>
+      </w:pPr>
+      <w:r>
+        <w:rPr>
+          <w:b/>
+          <w:bCs/>
+        </w:rPr>
+        <w:t xml:space="preserve">BRON: </w:t>
+      </w:r>
+    </w:p>
+    <w:p>
+      <w:proofErr w:type="spellStart"/>
+      <w:r>
+        <w:t>Brightspace</w:t>
+      </w:r>
+      <w:proofErr w:type="spellEnd"/>
+    </w:p>
     <w:p>
       <w:pPr>
         <w:rPr>
           <w:lang w:val="en-US"/>
         </w:rPr>
       </w:pPr>
-    </w:p>
-    <w:p>
-      <w:r>
-        <w:t>Opdracht 5:</w:t>
-      </w:r>
-    </w:p>
-    <w:p>
-      <w:r>
-        <w:t xml:space="preserve">2 </w:t>
-      </w:r>
-      <w:proofErr w:type="gramStart"/>
-      <w:r>
-        <w:t xml:space="preserve">knoppen </w:t>
-      </w:r>
-      <w:r>
-        <w:t xml:space="preserve"> die</w:t>
-      </w:r>
-      <w:proofErr w:type="gramEnd"/>
-      <w:r>
-        <w:t xml:space="preserve"> </w:t>
-      </w:r>
-      <w:r>
-        <w:t xml:space="preserve">de </w:t>
-      </w:r>
       <w:proofErr w:type="spellStart"/>
       <w:r>
-        <w:t>S</w:t>
-      </w:r>
-      <w:r>
-        <w:t>ervometer</w:t>
+        <w:rPr>
+          <w:lang w:val="en-US"/>
+        </w:rPr>
+        <w:t>Chatgpt</w:t>
       </w:r>
       <w:proofErr w:type="spellEnd"/>
-      <w:r>
-        <w:t xml:space="preserve"> van 0 tot 120 graden laten draaien, 1 knop in 3s en de 2</w:t>
-      </w:r>
-      <w:r>
-        <w:rPr>
-          <w:vertAlign w:val="superscript"/>
-        </w:rPr>
-        <w:t>de</w:t>
-      </w:r>
-      <w:r>
-        <w:t xml:space="preserve"> knop in 0,5 s, als de knoppen </w:t>
-      </w:r>
-      <w:proofErr w:type="spellStart"/>
-      <w:r>
-        <w:t>allebij</w:t>
-      </w:r>
-      <w:proofErr w:type="spellEnd"/>
-      <w:r>
-        <w:t xml:space="preserve"> worden gedrukt 3s met een </w:t>
-      </w:r>
-      <w:proofErr w:type="spellStart"/>
-      <w:r>
-        <w:t>wachtijd</w:t>
-      </w:r>
-      <w:proofErr w:type="spellEnd"/>
-      <w:r>
-        <w:t xml:space="preserve"> van 5s.</w:t>
-      </w:r>
-    </w:p>
-    <w:p>
-      <w:r>
-        <w:t>1X</w:t>
-      </w:r>
-      <w:r>
-        <w:t xml:space="preserve"> Positionele</w:t>
-      </w:r>
-      <w:r>
-        <w:t xml:space="preserve"> </w:t>
-      </w:r>
-      <w:r>
-        <w:t xml:space="preserve">Servomotor </w:t>
-      </w:r>
-    </w:p>
-    <w:p>
-      <w:r>
-        <w:t>2X Knop</w:t>
-      </w:r>
-    </w:p>
-    <w:p>
-      <w:r>
-        <w:t xml:space="preserve">2X 10K OHM Weerstanden </w:t>
-      </w:r>
     </w:p>
     <w:p>
       <w:pPr>
@@ -495,13 +1008,7 @@
           <w:lang w:val="en-US"/>
         </w:rPr>
       </w:pPr>
-      <w:r>
-        <w:rPr>
-          <w:lang w:val="en-US"/>
-        </w:rPr>
-        <w:t xml:space="preserve">BRON: </w:t>
-      </w:r>
-      <w:hyperlink r:id="rId10" w:history="1">
+      <w:hyperlink r:id="rId11" w:history="1">
         <w:r>
           <w:rPr>
             <w:rStyle w:val="Hyperlink"/>
@@ -512,11 +1019,6 @@
       </w:hyperlink>
     </w:p>
     <w:p>
-      <w:pPr>
-        <w:rPr>
-          <w:lang w:val="en-US"/>
-        </w:rPr>
-      </w:pPr>
       <w:r>
         <w:rPr>
           <w:noProof/>
@@ -537,7 +1039,7 @@
                     <pic:cNvPicPr/>
                   </pic:nvPicPr>
                   <pic:blipFill rotWithShape="1">
-                    <a:blip r:embed="rId11"/>
+                    <a:blip r:embed="rId12"/>
                     <a:srcRect l="10597" t="24938" r="37461"/>
                     <a:stretch/>
                   </pic:blipFill>
@@ -565,95 +1067,165 @@
         </w:drawing>
       </w:r>
     </w:p>
-    <w:p>
-      <w:pPr>
-        <w:rPr>
+    <w:p/>
+    <w:p>
+      <w:r>
+        <w:br w:type="page"/>
+      </w:r>
+    </w:p>
+    <w:p>
+      <w:r>
+        <w:lastRenderedPageBreak/>
+        <w:t>Opdracht 6:</w:t>
+      </w:r>
+    </w:p>
+    <w:p>
+      <w:r>
+        <w:rPr>
+          <w:b/>
+          <w:bCs/>
+        </w:rPr>
+        <w:t>Benodigdheden</w:t>
+      </w:r>
+      <w:r>
+        <w:t>:</w:t>
+      </w:r>
+    </w:p>
+    <w:p>
+      <w:pPr>
+        <w:numPr>
+          <w:ilvl w:val="0"/>
+          <w:numId w:val="6"/>
+        </w:numPr>
+      </w:pPr>
+      <w:r>
+        <w:t xml:space="preserve">1x </w:t>
+      </w:r>
+      <w:proofErr w:type="spellStart"/>
+      <w:r>
+        <w:t>Servo</w:t>
+      </w:r>
+      <w:proofErr w:type="spellEnd"/>
+      <w:r>
+        <w:t xml:space="preserve"> motor</w:t>
+      </w:r>
+    </w:p>
+    <w:p>
+      <w:pPr>
+        <w:numPr>
+          <w:ilvl w:val="0"/>
+          <w:numId w:val="6"/>
+        </w:numPr>
+      </w:pPr>
+      <w:r>
+        <w:t>1x HC-SR04 ultrasone sensor</w:t>
+      </w:r>
+    </w:p>
+    <w:p>
+      <w:pPr>
+        <w:numPr>
+          <w:ilvl w:val="0"/>
+          <w:numId w:val="6"/>
+        </w:numPr>
+      </w:pPr>
+      <w:proofErr w:type="spellStart"/>
+      <w:r>
+        <w:t>Arduino</w:t>
+      </w:r>
+      <w:proofErr w:type="spellEnd"/>
+      <w:r>
+        <w:t xml:space="preserve"> </w:t>
+      </w:r>
+      <w:proofErr w:type="gramStart"/>
+      <w:r>
+        <w:t>board</w:t>
+      </w:r>
+      <w:proofErr w:type="gramEnd"/>
+    </w:p>
+    <w:p>
+      <w:pPr>
+        <w:numPr>
+          <w:ilvl w:val="0"/>
+          <w:numId w:val="6"/>
+        </w:numPr>
+      </w:pPr>
+      <w:r>
+        <w:t>Verbindingsdraden</w:t>
+      </w:r>
+    </w:p>
+    <w:p>
+      <w:pPr>
+        <w:numPr>
+          <w:ilvl w:val="0"/>
+          <w:numId w:val="6"/>
+        </w:numPr>
+      </w:pPr>
+      <w:proofErr w:type="spellStart"/>
+      <w:r>
+        <w:t>Breadboard</w:t>
+      </w:r>
+      <w:proofErr w:type="spellEnd"/>
+      <w:r>
+        <w:t xml:space="preserve"> </w:t>
+      </w:r>
+    </w:p>
+    <w:p>
+      <w:r>
+        <w:rPr>
+          <w:b/>
+          <w:bCs/>
+        </w:rPr>
+        <w:t>Beschrijving</w:t>
+      </w:r>
+      <w:r>
+        <w:t xml:space="preserve">: In deze opdracht gaan we een </w:t>
+      </w:r>
+      <w:proofErr w:type="spellStart"/>
+      <w:r>
+        <w:t>servo</w:t>
+      </w:r>
+      <w:proofErr w:type="spellEnd"/>
+      <w:r>
+        <w:t xml:space="preserve"> motor aansturen op basis van de gemeten afstand van een HC-SR04 ultrasone sensor. De </w:t>
+      </w:r>
+      <w:proofErr w:type="spellStart"/>
+      <w:r>
+        <w:t>servo</w:t>
+      </w:r>
+      <w:proofErr w:type="spellEnd"/>
+      <w:r>
+        <w:t xml:space="preserve"> zal bewegen afhankelijk van de gemeten afstand.</w:t>
+      </w:r>
+    </w:p>
+    <w:p>
+      <w:pPr>
+        <w:rPr>
+          <w:b/>
+          <w:bCs/>
           <w:lang w:val="en-US"/>
         </w:rPr>
       </w:pPr>
-    </w:p>
-    <w:p>
-      <w:r>
-        <w:t>Opdracht 6:</w:t>
-      </w:r>
-    </w:p>
-    <w:p>
-      <w:r>
-        <w:t>Gebruik van een Ultrasoon d</w:t>
-      </w:r>
-      <w:r>
-        <w:t>ie de servomotor bestuurd,</w:t>
-      </w:r>
-      <w:r>
-        <w:t xml:space="preserve"> Ultrasoon</w:t>
-      </w:r>
-      <w:r>
-        <w:t xml:space="preserve"> leest de afstand binnen 10 cm.</w:t>
-      </w:r>
-      <w:r>
-        <w:t xml:space="preserve"> Als een object</w:t>
-      </w:r>
-      <w:r>
-        <w:t xml:space="preserve"> </w:t>
-      </w:r>
-      <w:r>
-        <w:t xml:space="preserve">op 10cm </w:t>
-      </w:r>
-      <w:r>
-        <w:t>is</w:t>
-      </w:r>
-      <w:r>
-        <w:t xml:space="preserve"> dan draait die</w:t>
-      </w:r>
-      <w:r>
-        <w:t xml:space="preserve"> 0 graden als die op 4cm komt </w:t>
-      </w:r>
-      <w:r>
-        <w:t xml:space="preserve">draait de </w:t>
-      </w:r>
+      <w:r>
+        <w:rPr>
+          <w:b/>
+          <w:bCs/>
+          <w:lang w:val="en-US"/>
+        </w:rPr>
+        <w:t>BRON:</w:t>
+      </w:r>
+    </w:p>
+    <w:p>
+      <w:pPr>
+        <w:rPr>
+          <w:lang w:val="en-US"/>
+        </w:rPr>
+      </w:pPr>
       <w:proofErr w:type="spellStart"/>
       <w:r>
-        <w:t>Servo</w:t>
-      </w:r>
-      <w:proofErr w:type="spellEnd"/>
-      <w:r>
-        <w:t xml:space="preserve"> </w:t>
-      </w:r>
-      <w:r>
-        <w:t>180 graden.</w:t>
-      </w:r>
-    </w:p>
-    <w:p>
-      <w:pPr>
         <w:rPr>
           <w:lang w:val="en-US"/>
         </w:rPr>
-      </w:pPr>
-      <w:r>
-        <w:rPr>
-          <w:lang w:val="en-US"/>
-        </w:rPr>
-        <w:t>1X Servomotor</w:t>
-      </w:r>
-    </w:p>
-    <w:p>
-      <w:pPr>
-        <w:rPr>
-          <w:lang w:val="en-US"/>
-        </w:rPr>
-      </w:pPr>
-      <w:r>
-        <w:rPr>
-          <w:lang w:val="en-US"/>
-        </w:rPr>
-        <w:t xml:space="preserve">1X </w:t>
-      </w:r>
-      <w:proofErr w:type="spellStart"/>
-      <w:r>
-        <w:rPr>
-          <w:lang w:val="en-US"/>
-        </w:rPr>
-        <w:t>Ultrasoon</w:t>
+        <w:t>Chatgpt</w:t>
       </w:r>
       <w:proofErr w:type="spellEnd"/>
     </w:p>
@@ -668,9 +1240,9 @@
         <w:rPr>
           <w:lang w:val="en-US"/>
         </w:rPr>
-        <w:t xml:space="preserve">BRON: </w:t>
-      </w:r>
-      <w:hyperlink r:id="rId12" w:history="1">
+        <w:t xml:space="preserve"> </w:t>
+      </w:r>
+      <w:hyperlink r:id="rId13" w:history="1">
         <w:r>
           <w:rPr>
             <w:rStyle w:val="Hyperlink"/>
@@ -715,7 +1287,7 @@
                     <pic:cNvPicPr/>
                   </pic:nvPicPr>
                   <pic:blipFill rotWithShape="1">
-                    <a:blip r:embed="rId13" cstate="print">
+                    <a:blip r:embed="rId14" cstate="print">
                       <a:extLst>
                         <a:ext uri="{28A0092B-C50C-407E-A947-70E740481C1C}">
                           <a14:useLocalDpi xmlns:a14="http://schemas.microsoft.com/office/drawing/2010/main" val="0"/>
@@ -767,6 +1339,923 @@
     </w:sectPr>
   </w:body>
 </w:document>
+</file>
+
+<file path=word/numbering.xml><?xml version="1.0" encoding="utf-8"?>
+<w:numbering xmlns:wpc="http://schemas.microsoft.com/office/word/2010/wordprocessingCanvas" xmlns:cx="http://schemas.microsoft.com/office/drawing/2014/chartex" xmlns:cx1="http://schemas.microsoft.com/office/drawing/2015/9/8/chartex" xmlns:cx2="http://schemas.microsoft.com/office/drawing/2015/10/21/chartex" xmlns:cx3="http://schemas.microsoft.com/office/drawing/2016/5/9/chartex" xmlns:cx4="http://schemas.microsoft.com/office/drawing/2016/5/10/chartex" xmlns:cx5="http://schemas.microsoft.com/office/drawing/2016/5/11/chartex" xmlns:cx6="http://schemas.microsoft.com/office/drawing/2016/5/12/chartex" xmlns:cx7="http://schemas.microsoft.com/office/drawing/2016/5/13/chartex" xmlns:cx8="http://schemas.microsoft.com/office/drawing/2016/5/14/chartex" xmlns:mc="http://schemas.openxmlformats.org/markup-compatibility/2006" xmlns:aink="http://schemas.microsoft.com/office/drawing/2016/ink" xmlns:am3d="http://schemas.microsoft.com/office/drawing/2017/model3d" xmlns:o="urn:schemas-microsoft-com:office:office" xmlns:oel="http://schemas.microsoft.com/office/2019/extlst" xmlns:r="http://schemas.openxmlformats.org/officeDocument/2006/relationships" xmlns:m="http://schemas.openxmlformats.org/officeDocument/2006/math" xmlns:v="urn:schemas-microsoft-com:vml" xmlns:wp14="http://schemas.microsoft.com/office/word/2010/wordprocessingDrawing" xmlns:wp="http://schemas.openxmlformats.org/drawingml/2006/wordprocessingDrawing" xmlns:w10="urn:schemas-microsoft-com:office:word" xmlns:w="http://schemas.openxmlformats.org/wordprocessingml/2006/main" xmlns:w14="http://schemas.microsoft.com/office/word/2010/wordml" xmlns:w15="http://schemas.microsoft.com/office/word/2012/wordml" xmlns:w16cex="http://schemas.microsoft.com/office/word/2018/wordml/cex" xmlns:w16cid="http://schemas.microsoft.com/office/word/2016/wordml/cid" xmlns:w16="http://schemas.microsoft.com/office/word/2018/wordml" xmlns:w16du="http://schemas.microsoft.com/office/word/2023/wordml/word16du" xmlns:w16sdtdh="http://schemas.microsoft.com/office/word/2020/wordml/sdtdatahash" xmlns:w16se="http://schemas.microsoft.com/office/word/2015/wordml/symex" xmlns:wpg="http://schemas.microsoft.com/office/word/2010/wordprocessingGroup" xmlns:wpi="http://schemas.microsoft.com/office/word/2010/wordprocessingInk" xmlns:wne="http://schemas.microsoft.com/office/word/2006/wordml" xmlns:wps="http://schemas.microsoft.com/office/word/2010/wordprocessingShape" mc:Ignorable="w14 w15 w16se w16cid w16 w16cex w16sdtdh w16du wp14">
+  <w:abstractNum w:abstractNumId="0" w15:restartNumberingAfterBreak="0">
+    <w:nsid w:val="061501F7"/>
+    <w:multiLevelType w:val="multilevel"/>
+    <w:tmpl w:val="3BB028D2"/>
+    <w:lvl w:ilvl="0">
+      <w:start w:val="1"/>
+      <w:numFmt w:val="bullet"/>
+      <w:lvlText w:val=""/>
+      <w:lvlJc w:val="left"/>
+      <w:pPr>
+        <w:tabs>
+          <w:tab w:val="num" w:pos="720"/>
+        </w:tabs>
+        <w:ind w:left="720" w:hanging="360"/>
+      </w:pPr>
+      <w:rPr>
+        <w:rFonts w:ascii="Symbol" w:hAnsi="Symbol" w:hint="default"/>
+        <w:sz w:val="20"/>
+      </w:rPr>
+    </w:lvl>
+    <w:lvl w:ilvl="1" w:tentative="1">
+      <w:start w:val="1"/>
+      <w:numFmt w:val="bullet"/>
+      <w:lvlText w:val="o"/>
+      <w:lvlJc w:val="left"/>
+      <w:pPr>
+        <w:tabs>
+          <w:tab w:val="num" w:pos="1440"/>
+        </w:tabs>
+        <w:ind w:left="1440" w:hanging="360"/>
+      </w:pPr>
+      <w:rPr>
+        <w:rFonts w:ascii="Courier New" w:hAnsi="Courier New" w:hint="default"/>
+        <w:sz w:val="20"/>
+      </w:rPr>
+    </w:lvl>
+    <w:lvl w:ilvl="2" w:tentative="1">
+      <w:start w:val="1"/>
+      <w:numFmt w:val="bullet"/>
+      <w:lvlText w:val=""/>
+      <w:lvlJc w:val="left"/>
+      <w:pPr>
+        <w:tabs>
+          <w:tab w:val="num" w:pos="2160"/>
+        </w:tabs>
+        <w:ind w:left="2160" w:hanging="360"/>
+      </w:pPr>
+      <w:rPr>
+        <w:rFonts w:ascii="Wingdings" w:hAnsi="Wingdings" w:hint="default"/>
+        <w:sz w:val="20"/>
+      </w:rPr>
+    </w:lvl>
+    <w:lvl w:ilvl="3" w:tentative="1">
+      <w:start w:val="1"/>
+      <w:numFmt w:val="bullet"/>
+      <w:lvlText w:val=""/>
+      <w:lvlJc w:val="left"/>
+      <w:pPr>
+        <w:tabs>
+          <w:tab w:val="num" w:pos="2880"/>
+        </w:tabs>
+        <w:ind w:left="2880" w:hanging="360"/>
+      </w:pPr>
+      <w:rPr>
+        <w:rFonts w:ascii="Wingdings" w:hAnsi="Wingdings" w:hint="default"/>
+        <w:sz w:val="20"/>
+      </w:rPr>
+    </w:lvl>
+    <w:lvl w:ilvl="4" w:tentative="1">
+      <w:start w:val="1"/>
+      <w:numFmt w:val="bullet"/>
+      <w:lvlText w:val=""/>
+      <w:lvlJc w:val="left"/>
+      <w:pPr>
+        <w:tabs>
+          <w:tab w:val="num" w:pos="3600"/>
+        </w:tabs>
+        <w:ind w:left="3600" w:hanging="360"/>
+      </w:pPr>
+      <w:rPr>
+        <w:rFonts w:ascii="Wingdings" w:hAnsi="Wingdings" w:hint="default"/>
+        <w:sz w:val="20"/>
+      </w:rPr>
+    </w:lvl>
+    <w:lvl w:ilvl="5" w:tentative="1">
+      <w:start w:val="1"/>
+      <w:numFmt w:val="bullet"/>
+      <w:lvlText w:val=""/>
+      <w:lvlJc w:val="left"/>
+      <w:pPr>
+        <w:tabs>
+          <w:tab w:val="num" w:pos="4320"/>
+        </w:tabs>
+        <w:ind w:left="4320" w:hanging="360"/>
+      </w:pPr>
+      <w:rPr>
+        <w:rFonts w:ascii="Wingdings" w:hAnsi="Wingdings" w:hint="default"/>
+        <w:sz w:val="20"/>
+      </w:rPr>
+    </w:lvl>
+    <w:lvl w:ilvl="6" w:tentative="1">
+      <w:start w:val="1"/>
+      <w:numFmt w:val="bullet"/>
+      <w:lvlText w:val=""/>
+      <w:lvlJc w:val="left"/>
+      <w:pPr>
+        <w:tabs>
+          <w:tab w:val="num" w:pos="5040"/>
+        </w:tabs>
+        <w:ind w:left="5040" w:hanging="360"/>
+      </w:pPr>
+      <w:rPr>
+        <w:rFonts w:ascii="Wingdings" w:hAnsi="Wingdings" w:hint="default"/>
+        <w:sz w:val="20"/>
+      </w:rPr>
+    </w:lvl>
+    <w:lvl w:ilvl="7" w:tentative="1">
+      <w:start w:val="1"/>
+      <w:numFmt w:val="bullet"/>
+      <w:lvlText w:val=""/>
+      <w:lvlJc w:val="left"/>
+      <w:pPr>
+        <w:tabs>
+          <w:tab w:val="num" w:pos="5760"/>
+        </w:tabs>
+        <w:ind w:left="5760" w:hanging="360"/>
+      </w:pPr>
+      <w:rPr>
+        <w:rFonts w:ascii="Wingdings" w:hAnsi="Wingdings" w:hint="default"/>
+        <w:sz w:val="20"/>
+      </w:rPr>
+    </w:lvl>
+    <w:lvl w:ilvl="8" w:tentative="1">
+      <w:start w:val="1"/>
+      <w:numFmt w:val="bullet"/>
+      <w:lvlText w:val=""/>
+      <w:lvlJc w:val="left"/>
+      <w:pPr>
+        <w:tabs>
+          <w:tab w:val="num" w:pos="6480"/>
+        </w:tabs>
+        <w:ind w:left="6480" w:hanging="360"/>
+      </w:pPr>
+      <w:rPr>
+        <w:rFonts w:ascii="Wingdings" w:hAnsi="Wingdings" w:hint="default"/>
+        <w:sz w:val="20"/>
+      </w:rPr>
+    </w:lvl>
+  </w:abstractNum>
+  <w:abstractNum w:abstractNumId="1" w15:restartNumberingAfterBreak="0">
+    <w:nsid w:val="0E574225"/>
+    <w:multiLevelType w:val="multilevel"/>
+    <w:tmpl w:val="AF52914A"/>
+    <w:lvl w:ilvl="0">
+      <w:start w:val="1"/>
+      <w:numFmt w:val="bullet"/>
+      <w:lvlText w:val=""/>
+      <w:lvlJc w:val="left"/>
+      <w:pPr>
+        <w:tabs>
+          <w:tab w:val="num" w:pos="720"/>
+        </w:tabs>
+        <w:ind w:left="720" w:hanging="360"/>
+      </w:pPr>
+      <w:rPr>
+        <w:rFonts w:ascii="Symbol" w:hAnsi="Symbol" w:hint="default"/>
+        <w:sz w:val="20"/>
+      </w:rPr>
+    </w:lvl>
+    <w:lvl w:ilvl="1" w:tentative="1">
+      <w:start w:val="1"/>
+      <w:numFmt w:val="bullet"/>
+      <w:lvlText w:val="o"/>
+      <w:lvlJc w:val="left"/>
+      <w:pPr>
+        <w:tabs>
+          <w:tab w:val="num" w:pos="1440"/>
+        </w:tabs>
+        <w:ind w:left="1440" w:hanging="360"/>
+      </w:pPr>
+      <w:rPr>
+        <w:rFonts w:ascii="Courier New" w:hAnsi="Courier New" w:hint="default"/>
+        <w:sz w:val="20"/>
+      </w:rPr>
+    </w:lvl>
+    <w:lvl w:ilvl="2" w:tentative="1">
+      <w:start w:val="1"/>
+      <w:numFmt w:val="bullet"/>
+      <w:lvlText w:val=""/>
+      <w:lvlJc w:val="left"/>
+      <w:pPr>
+        <w:tabs>
+          <w:tab w:val="num" w:pos="2160"/>
+        </w:tabs>
+        <w:ind w:left="2160" w:hanging="360"/>
+      </w:pPr>
+      <w:rPr>
+        <w:rFonts w:ascii="Wingdings" w:hAnsi="Wingdings" w:hint="default"/>
+        <w:sz w:val="20"/>
+      </w:rPr>
+    </w:lvl>
+    <w:lvl w:ilvl="3" w:tentative="1">
+      <w:start w:val="1"/>
+      <w:numFmt w:val="bullet"/>
+      <w:lvlText w:val=""/>
+      <w:lvlJc w:val="left"/>
+      <w:pPr>
+        <w:tabs>
+          <w:tab w:val="num" w:pos="2880"/>
+        </w:tabs>
+        <w:ind w:left="2880" w:hanging="360"/>
+      </w:pPr>
+      <w:rPr>
+        <w:rFonts w:ascii="Wingdings" w:hAnsi="Wingdings" w:hint="default"/>
+        <w:sz w:val="20"/>
+      </w:rPr>
+    </w:lvl>
+    <w:lvl w:ilvl="4" w:tentative="1">
+      <w:start w:val="1"/>
+      <w:numFmt w:val="bullet"/>
+      <w:lvlText w:val=""/>
+      <w:lvlJc w:val="left"/>
+      <w:pPr>
+        <w:tabs>
+          <w:tab w:val="num" w:pos="3600"/>
+        </w:tabs>
+        <w:ind w:left="3600" w:hanging="360"/>
+      </w:pPr>
+      <w:rPr>
+        <w:rFonts w:ascii="Wingdings" w:hAnsi="Wingdings" w:hint="default"/>
+        <w:sz w:val="20"/>
+      </w:rPr>
+    </w:lvl>
+    <w:lvl w:ilvl="5" w:tentative="1">
+      <w:start w:val="1"/>
+      <w:numFmt w:val="bullet"/>
+      <w:lvlText w:val=""/>
+      <w:lvlJc w:val="left"/>
+      <w:pPr>
+        <w:tabs>
+          <w:tab w:val="num" w:pos="4320"/>
+        </w:tabs>
+        <w:ind w:left="4320" w:hanging="360"/>
+      </w:pPr>
+      <w:rPr>
+        <w:rFonts w:ascii="Wingdings" w:hAnsi="Wingdings" w:hint="default"/>
+        <w:sz w:val="20"/>
+      </w:rPr>
+    </w:lvl>
+    <w:lvl w:ilvl="6" w:tentative="1">
+      <w:start w:val="1"/>
+      <w:numFmt w:val="bullet"/>
+      <w:lvlText w:val=""/>
+      <w:lvlJc w:val="left"/>
+      <w:pPr>
+        <w:tabs>
+          <w:tab w:val="num" w:pos="5040"/>
+        </w:tabs>
+        <w:ind w:left="5040" w:hanging="360"/>
+      </w:pPr>
+      <w:rPr>
+        <w:rFonts w:ascii="Wingdings" w:hAnsi="Wingdings" w:hint="default"/>
+        <w:sz w:val="20"/>
+      </w:rPr>
+    </w:lvl>
+    <w:lvl w:ilvl="7" w:tentative="1">
+      <w:start w:val="1"/>
+      <w:numFmt w:val="bullet"/>
+      <w:lvlText w:val=""/>
+      <w:lvlJc w:val="left"/>
+      <w:pPr>
+        <w:tabs>
+          <w:tab w:val="num" w:pos="5760"/>
+        </w:tabs>
+        <w:ind w:left="5760" w:hanging="360"/>
+      </w:pPr>
+      <w:rPr>
+        <w:rFonts w:ascii="Wingdings" w:hAnsi="Wingdings" w:hint="default"/>
+        <w:sz w:val="20"/>
+      </w:rPr>
+    </w:lvl>
+    <w:lvl w:ilvl="8" w:tentative="1">
+      <w:start w:val="1"/>
+      <w:numFmt w:val="bullet"/>
+      <w:lvlText w:val=""/>
+      <w:lvlJc w:val="left"/>
+      <w:pPr>
+        <w:tabs>
+          <w:tab w:val="num" w:pos="6480"/>
+        </w:tabs>
+        <w:ind w:left="6480" w:hanging="360"/>
+      </w:pPr>
+      <w:rPr>
+        <w:rFonts w:ascii="Wingdings" w:hAnsi="Wingdings" w:hint="default"/>
+        <w:sz w:val="20"/>
+      </w:rPr>
+    </w:lvl>
+  </w:abstractNum>
+  <w:abstractNum w:abstractNumId="2" w15:restartNumberingAfterBreak="0">
+    <w:nsid w:val="29746F82"/>
+    <w:multiLevelType w:val="multilevel"/>
+    <w:tmpl w:val="4B020D68"/>
+    <w:lvl w:ilvl="0">
+      <w:start w:val="1"/>
+      <w:numFmt w:val="bullet"/>
+      <w:lvlText w:val=""/>
+      <w:lvlJc w:val="left"/>
+      <w:pPr>
+        <w:tabs>
+          <w:tab w:val="num" w:pos="720"/>
+        </w:tabs>
+        <w:ind w:left="720" w:hanging="360"/>
+      </w:pPr>
+      <w:rPr>
+        <w:rFonts w:ascii="Symbol" w:hAnsi="Symbol" w:hint="default"/>
+        <w:sz w:val="20"/>
+      </w:rPr>
+    </w:lvl>
+    <w:lvl w:ilvl="1" w:tentative="1">
+      <w:start w:val="1"/>
+      <w:numFmt w:val="bullet"/>
+      <w:lvlText w:val="o"/>
+      <w:lvlJc w:val="left"/>
+      <w:pPr>
+        <w:tabs>
+          <w:tab w:val="num" w:pos="1440"/>
+        </w:tabs>
+        <w:ind w:left="1440" w:hanging="360"/>
+      </w:pPr>
+      <w:rPr>
+        <w:rFonts w:ascii="Courier New" w:hAnsi="Courier New" w:hint="default"/>
+        <w:sz w:val="20"/>
+      </w:rPr>
+    </w:lvl>
+    <w:lvl w:ilvl="2" w:tentative="1">
+      <w:start w:val="1"/>
+      <w:numFmt w:val="bullet"/>
+      <w:lvlText w:val=""/>
+      <w:lvlJc w:val="left"/>
+      <w:pPr>
+        <w:tabs>
+          <w:tab w:val="num" w:pos="2160"/>
+        </w:tabs>
+        <w:ind w:left="2160" w:hanging="360"/>
+      </w:pPr>
+      <w:rPr>
+        <w:rFonts w:ascii="Wingdings" w:hAnsi="Wingdings" w:hint="default"/>
+        <w:sz w:val="20"/>
+      </w:rPr>
+    </w:lvl>
+    <w:lvl w:ilvl="3" w:tentative="1">
+      <w:start w:val="1"/>
+      <w:numFmt w:val="bullet"/>
+      <w:lvlText w:val=""/>
+      <w:lvlJc w:val="left"/>
+      <w:pPr>
+        <w:tabs>
+          <w:tab w:val="num" w:pos="2880"/>
+        </w:tabs>
+        <w:ind w:left="2880" w:hanging="360"/>
+      </w:pPr>
+      <w:rPr>
+        <w:rFonts w:ascii="Wingdings" w:hAnsi="Wingdings" w:hint="default"/>
+        <w:sz w:val="20"/>
+      </w:rPr>
+    </w:lvl>
+    <w:lvl w:ilvl="4" w:tentative="1">
+      <w:start w:val="1"/>
+      <w:numFmt w:val="bullet"/>
+      <w:lvlText w:val=""/>
+      <w:lvlJc w:val="left"/>
+      <w:pPr>
+        <w:tabs>
+          <w:tab w:val="num" w:pos="3600"/>
+        </w:tabs>
+        <w:ind w:left="3600" w:hanging="360"/>
+      </w:pPr>
+      <w:rPr>
+        <w:rFonts w:ascii="Wingdings" w:hAnsi="Wingdings" w:hint="default"/>
+        <w:sz w:val="20"/>
+      </w:rPr>
+    </w:lvl>
+    <w:lvl w:ilvl="5" w:tentative="1">
+      <w:start w:val="1"/>
+      <w:numFmt w:val="bullet"/>
+      <w:lvlText w:val=""/>
+      <w:lvlJc w:val="left"/>
+      <w:pPr>
+        <w:tabs>
+          <w:tab w:val="num" w:pos="4320"/>
+        </w:tabs>
+        <w:ind w:left="4320" w:hanging="360"/>
+      </w:pPr>
+      <w:rPr>
+        <w:rFonts w:ascii="Wingdings" w:hAnsi="Wingdings" w:hint="default"/>
+        <w:sz w:val="20"/>
+      </w:rPr>
+    </w:lvl>
+    <w:lvl w:ilvl="6" w:tentative="1">
+      <w:start w:val="1"/>
+      <w:numFmt w:val="bullet"/>
+      <w:lvlText w:val=""/>
+      <w:lvlJc w:val="left"/>
+      <w:pPr>
+        <w:tabs>
+          <w:tab w:val="num" w:pos="5040"/>
+        </w:tabs>
+        <w:ind w:left="5040" w:hanging="360"/>
+      </w:pPr>
+      <w:rPr>
+        <w:rFonts w:ascii="Wingdings" w:hAnsi="Wingdings" w:hint="default"/>
+        <w:sz w:val="20"/>
+      </w:rPr>
+    </w:lvl>
+    <w:lvl w:ilvl="7" w:tentative="1">
+      <w:start w:val="1"/>
+      <w:numFmt w:val="bullet"/>
+      <w:lvlText w:val=""/>
+      <w:lvlJc w:val="left"/>
+      <w:pPr>
+        <w:tabs>
+          <w:tab w:val="num" w:pos="5760"/>
+        </w:tabs>
+        <w:ind w:left="5760" w:hanging="360"/>
+      </w:pPr>
+      <w:rPr>
+        <w:rFonts w:ascii="Wingdings" w:hAnsi="Wingdings" w:hint="default"/>
+        <w:sz w:val="20"/>
+      </w:rPr>
+    </w:lvl>
+    <w:lvl w:ilvl="8" w:tentative="1">
+      <w:start w:val="1"/>
+      <w:numFmt w:val="bullet"/>
+      <w:lvlText w:val=""/>
+      <w:lvlJc w:val="left"/>
+      <w:pPr>
+        <w:tabs>
+          <w:tab w:val="num" w:pos="6480"/>
+        </w:tabs>
+        <w:ind w:left="6480" w:hanging="360"/>
+      </w:pPr>
+      <w:rPr>
+        <w:rFonts w:ascii="Wingdings" w:hAnsi="Wingdings" w:hint="default"/>
+        <w:sz w:val="20"/>
+      </w:rPr>
+    </w:lvl>
+  </w:abstractNum>
+  <w:abstractNum w:abstractNumId="3" w15:restartNumberingAfterBreak="0">
+    <w:nsid w:val="692A2F2D"/>
+    <w:multiLevelType w:val="multilevel"/>
+    <w:tmpl w:val="19F89FFA"/>
+    <w:lvl w:ilvl="0">
+      <w:start w:val="1"/>
+      <w:numFmt w:val="bullet"/>
+      <w:lvlText w:val=""/>
+      <w:lvlJc w:val="left"/>
+      <w:pPr>
+        <w:tabs>
+          <w:tab w:val="num" w:pos="720"/>
+        </w:tabs>
+        <w:ind w:left="720" w:hanging="360"/>
+      </w:pPr>
+      <w:rPr>
+        <w:rFonts w:ascii="Symbol" w:hAnsi="Symbol" w:hint="default"/>
+        <w:sz w:val="20"/>
+      </w:rPr>
+    </w:lvl>
+    <w:lvl w:ilvl="1" w:tentative="1">
+      <w:start w:val="1"/>
+      <w:numFmt w:val="bullet"/>
+      <w:lvlText w:val="o"/>
+      <w:lvlJc w:val="left"/>
+      <w:pPr>
+        <w:tabs>
+          <w:tab w:val="num" w:pos="1440"/>
+        </w:tabs>
+        <w:ind w:left="1440" w:hanging="360"/>
+      </w:pPr>
+      <w:rPr>
+        <w:rFonts w:ascii="Courier New" w:hAnsi="Courier New" w:hint="default"/>
+        <w:sz w:val="20"/>
+      </w:rPr>
+    </w:lvl>
+    <w:lvl w:ilvl="2" w:tentative="1">
+      <w:start w:val="1"/>
+      <w:numFmt w:val="bullet"/>
+      <w:lvlText w:val=""/>
+      <w:lvlJc w:val="left"/>
+      <w:pPr>
+        <w:tabs>
+          <w:tab w:val="num" w:pos="2160"/>
+        </w:tabs>
+        <w:ind w:left="2160" w:hanging="360"/>
+      </w:pPr>
+      <w:rPr>
+        <w:rFonts w:ascii="Wingdings" w:hAnsi="Wingdings" w:hint="default"/>
+        <w:sz w:val="20"/>
+      </w:rPr>
+    </w:lvl>
+    <w:lvl w:ilvl="3" w:tentative="1">
+      <w:start w:val="1"/>
+      <w:numFmt w:val="bullet"/>
+      <w:lvlText w:val=""/>
+      <w:lvlJc w:val="left"/>
+      <w:pPr>
+        <w:tabs>
+          <w:tab w:val="num" w:pos="2880"/>
+        </w:tabs>
+        <w:ind w:left="2880" w:hanging="360"/>
+      </w:pPr>
+      <w:rPr>
+        <w:rFonts w:ascii="Wingdings" w:hAnsi="Wingdings" w:hint="default"/>
+        <w:sz w:val="20"/>
+      </w:rPr>
+    </w:lvl>
+    <w:lvl w:ilvl="4" w:tentative="1">
+      <w:start w:val="1"/>
+      <w:numFmt w:val="bullet"/>
+      <w:lvlText w:val=""/>
+      <w:lvlJc w:val="left"/>
+      <w:pPr>
+        <w:tabs>
+          <w:tab w:val="num" w:pos="3600"/>
+        </w:tabs>
+        <w:ind w:left="3600" w:hanging="360"/>
+      </w:pPr>
+      <w:rPr>
+        <w:rFonts w:ascii="Wingdings" w:hAnsi="Wingdings" w:hint="default"/>
+        <w:sz w:val="20"/>
+      </w:rPr>
+    </w:lvl>
+    <w:lvl w:ilvl="5" w:tentative="1">
+      <w:start w:val="1"/>
+      <w:numFmt w:val="bullet"/>
+      <w:lvlText w:val=""/>
+      <w:lvlJc w:val="left"/>
+      <w:pPr>
+        <w:tabs>
+          <w:tab w:val="num" w:pos="4320"/>
+        </w:tabs>
+        <w:ind w:left="4320" w:hanging="360"/>
+      </w:pPr>
+      <w:rPr>
+        <w:rFonts w:ascii="Wingdings" w:hAnsi="Wingdings" w:hint="default"/>
+        <w:sz w:val="20"/>
+      </w:rPr>
+    </w:lvl>
+    <w:lvl w:ilvl="6" w:tentative="1">
+      <w:start w:val="1"/>
+      <w:numFmt w:val="bullet"/>
+      <w:lvlText w:val=""/>
+      <w:lvlJc w:val="left"/>
+      <w:pPr>
+        <w:tabs>
+          <w:tab w:val="num" w:pos="5040"/>
+        </w:tabs>
+        <w:ind w:left="5040" w:hanging="360"/>
+      </w:pPr>
+      <w:rPr>
+        <w:rFonts w:ascii="Wingdings" w:hAnsi="Wingdings" w:hint="default"/>
+        <w:sz w:val="20"/>
+      </w:rPr>
+    </w:lvl>
+    <w:lvl w:ilvl="7" w:tentative="1">
+      <w:start w:val="1"/>
+      <w:numFmt w:val="bullet"/>
+      <w:lvlText w:val=""/>
+      <w:lvlJc w:val="left"/>
+      <w:pPr>
+        <w:tabs>
+          <w:tab w:val="num" w:pos="5760"/>
+        </w:tabs>
+        <w:ind w:left="5760" w:hanging="360"/>
+      </w:pPr>
+      <w:rPr>
+        <w:rFonts w:ascii="Wingdings" w:hAnsi="Wingdings" w:hint="default"/>
+        <w:sz w:val="20"/>
+      </w:rPr>
+    </w:lvl>
+    <w:lvl w:ilvl="8" w:tentative="1">
+      <w:start w:val="1"/>
+      <w:numFmt w:val="bullet"/>
+      <w:lvlText w:val=""/>
+      <w:lvlJc w:val="left"/>
+      <w:pPr>
+        <w:tabs>
+          <w:tab w:val="num" w:pos="6480"/>
+        </w:tabs>
+        <w:ind w:left="6480" w:hanging="360"/>
+      </w:pPr>
+      <w:rPr>
+        <w:rFonts w:ascii="Wingdings" w:hAnsi="Wingdings" w:hint="default"/>
+        <w:sz w:val="20"/>
+      </w:rPr>
+    </w:lvl>
+  </w:abstractNum>
+  <w:abstractNum w:abstractNumId="4" w15:restartNumberingAfterBreak="0">
+    <w:nsid w:val="78FB7833"/>
+    <w:multiLevelType w:val="multilevel"/>
+    <w:tmpl w:val="F95AB0CE"/>
+    <w:lvl w:ilvl="0">
+      <w:start w:val="1"/>
+      <w:numFmt w:val="bullet"/>
+      <w:lvlText w:val=""/>
+      <w:lvlJc w:val="left"/>
+      <w:pPr>
+        <w:tabs>
+          <w:tab w:val="num" w:pos="720"/>
+        </w:tabs>
+        <w:ind w:left="720" w:hanging="360"/>
+      </w:pPr>
+      <w:rPr>
+        <w:rFonts w:ascii="Symbol" w:hAnsi="Symbol" w:hint="default"/>
+        <w:sz w:val="20"/>
+      </w:rPr>
+    </w:lvl>
+    <w:lvl w:ilvl="1" w:tentative="1">
+      <w:start w:val="1"/>
+      <w:numFmt w:val="bullet"/>
+      <w:lvlText w:val="o"/>
+      <w:lvlJc w:val="left"/>
+      <w:pPr>
+        <w:tabs>
+          <w:tab w:val="num" w:pos="1440"/>
+        </w:tabs>
+        <w:ind w:left="1440" w:hanging="360"/>
+      </w:pPr>
+      <w:rPr>
+        <w:rFonts w:ascii="Courier New" w:hAnsi="Courier New" w:hint="default"/>
+        <w:sz w:val="20"/>
+      </w:rPr>
+    </w:lvl>
+    <w:lvl w:ilvl="2" w:tentative="1">
+      <w:start w:val="1"/>
+      <w:numFmt w:val="bullet"/>
+      <w:lvlText w:val=""/>
+      <w:lvlJc w:val="left"/>
+      <w:pPr>
+        <w:tabs>
+          <w:tab w:val="num" w:pos="2160"/>
+        </w:tabs>
+        <w:ind w:left="2160" w:hanging="360"/>
+      </w:pPr>
+      <w:rPr>
+        <w:rFonts w:ascii="Wingdings" w:hAnsi="Wingdings" w:hint="default"/>
+        <w:sz w:val="20"/>
+      </w:rPr>
+    </w:lvl>
+    <w:lvl w:ilvl="3" w:tentative="1">
+      <w:start w:val="1"/>
+      <w:numFmt w:val="bullet"/>
+      <w:lvlText w:val=""/>
+      <w:lvlJc w:val="left"/>
+      <w:pPr>
+        <w:tabs>
+          <w:tab w:val="num" w:pos="2880"/>
+        </w:tabs>
+        <w:ind w:left="2880" w:hanging="360"/>
+      </w:pPr>
+      <w:rPr>
+        <w:rFonts w:ascii="Wingdings" w:hAnsi="Wingdings" w:hint="default"/>
+        <w:sz w:val="20"/>
+      </w:rPr>
+    </w:lvl>
+    <w:lvl w:ilvl="4" w:tentative="1">
+      <w:start w:val="1"/>
+      <w:numFmt w:val="bullet"/>
+      <w:lvlText w:val=""/>
+      <w:lvlJc w:val="left"/>
+      <w:pPr>
+        <w:tabs>
+          <w:tab w:val="num" w:pos="3600"/>
+        </w:tabs>
+        <w:ind w:left="3600" w:hanging="360"/>
+      </w:pPr>
+      <w:rPr>
+        <w:rFonts w:ascii="Wingdings" w:hAnsi="Wingdings" w:hint="default"/>
+        <w:sz w:val="20"/>
+      </w:rPr>
+    </w:lvl>
+    <w:lvl w:ilvl="5" w:tentative="1">
+      <w:start w:val="1"/>
+      <w:numFmt w:val="bullet"/>
+      <w:lvlText w:val=""/>
+      <w:lvlJc w:val="left"/>
+      <w:pPr>
+        <w:tabs>
+          <w:tab w:val="num" w:pos="4320"/>
+        </w:tabs>
+        <w:ind w:left="4320" w:hanging="360"/>
+      </w:pPr>
+      <w:rPr>
+        <w:rFonts w:ascii="Wingdings" w:hAnsi="Wingdings" w:hint="default"/>
+        <w:sz w:val="20"/>
+      </w:rPr>
+    </w:lvl>
+    <w:lvl w:ilvl="6" w:tentative="1">
+      <w:start w:val="1"/>
+      <w:numFmt w:val="bullet"/>
+      <w:lvlText w:val=""/>
+      <w:lvlJc w:val="left"/>
+      <w:pPr>
+        <w:tabs>
+          <w:tab w:val="num" w:pos="5040"/>
+        </w:tabs>
+        <w:ind w:left="5040" w:hanging="360"/>
+      </w:pPr>
+      <w:rPr>
+        <w:rFonts w:ascii="Wingdings" w:hAnsi="Wingdings" w:hint="default"/>
+        <w:sz w:val="20"/>
+      </w:rPr>
+    </w:lvl>
+    <w:lvl w:ilvl="7" w:tentative="1">
+      <w:start w:val="1"/>
+      <w:numFmt w:val="bullet"/>
+      <w:lvlText w:val=""/>
+      <w:lvlJc w:val="left"/>
+      <w:pPr>
+        <w:tabs>
+          <w:tab w:val="num" w:pos="5760"/>
+        </w:tabs>
+        <w:ind w:left="5760" w:hanging="360"/>
+      </w:pPr>
+      <w:rPr>
+        <w:rFonts w:ascii="Wingdings" w:hAnsi="Wingdings" w:hint="default"/>
+        <w:sz w:val="20"/>
+      </w:rPr>
+    </w:lvl>
+    <w:lvl w:ilvl="8" w:tentative="1">
+      <w:start w:val="1"/>
+      <w:numFmt w:val="bullet"/>
+      <w:lvlText w:val=""/>
+      <w:lvlJc w:val="left"/>
+      <w:pPr>
+        <w:tabs>
+          <w:tab w:val="num" w:pos="6480"/>
+        </w:tabs>
+        <w:ind w:left="6480" w:hanging="360"/>
+      </w:pPr>
+      <w:rPr>
+        <w:rFonts w:ascii="Wingdings" w:hAnsi="Wingdings" w:hint="default"/>
+        <w:sz w:val="20"/>
+      </w:rPr>
+    </w:lvl>
+  </w:abstractNum>
+  <w:abstractNum w:abstractNumId="5" w15:restartNumberingAfterBreak="0">
+    <w:nsid w:val="7BBA5CA1"/>
+    <w:multiLevelType w:val="multilevel"/>
+    <w:tmpl w:val="9E8842E0"/>
+    <w:lvl w:ilvl="0">
+      <w:start w:val="1"/>
+      <w:numFmt w:val="bullet"/>
+      <w:lvlText w:val=""/>
+      <w:lvlJc w:val="left"/>
+      <w:pPr>
+        <w:tabs>
+          <w:tab w:val="num" w:pos="720"/>
+        </w:tabs>
+        <w:ind w:left="720" w:hanging="360"/>
+      </w:pPr>
+      <w:rPr>
+        <w:rFonts w:ascii="Symbol" w:hAnsi="Symbol" w:hint="default"/>
+        <w:sz w:val="20"/>
+      </w:rPr>
+    </w:lvl>
+    <w:lvl w:ilvl="1" w:tentative="1">
+      <w:start w:val="1"/>
+      <w:numFmt w:val="bullet"/>
+      <w:lvlText w:val="o"/>
+      <w:lvlJc w:val="left"/>
+      <w:pPr>
+        <w:tabs>
+          <w:tab w:val="num" w:pos="1440"/>
+        </w:tabs>
+        <w:ind w:left="1440" w:hanging="360"/>
+      </w:pPr>
+      <w:rPr>
+        <w:rFonts w:ascii="Courier New" w:hAnsi="Courier New" w:hint="default"/>
+        <w:sz w:val="20"/>
+      </w:rPr>
+    </w:lvl>
+    <w:lvl w:ilvl="2" w:tentative="1">
+      <w:start w:val="1"/>
+      <w:numFmt w:val="bullet"/>
+      <w:lvlText w:val=""/>
+      <w:lvlJc w:val="left"/>
+      <w:pPr>
+        <w:tabs>
+          <w:tab w:val="num" w:pos="2160"/>
+        </w:tabs>
+        <w:ind w:left="2160" w:hanging="360"/>
+      </w:pPr>
+      <w:rPr>
+        <w:rFonts w:ascii="Wingdings" w:hAnsi="Wingdings" w:hint="default"/>
+        <w:sz w:val="20"/>
+      </w:rPr>
+    </w:lvl>
+    <w:lvl w:ilvl="3" w:tentative="1">
+      <w:start w:val="1"/>
+      <w:numFmt w:val="bullet"/>
+      <w:lvlText w:val=""/>
+      <w:lvlJc w:val="left"/>
+      <w:pPr>
+        <w:tabs>
+          <w:tab w:val="num" w:pos="2880"/>
+        </w:tabs>
+        <w:ind w:left="2880" w:hanging="360"/>
+      </w:pPr>
+      <w:rPr>
+        <w:rFonts w:ascii="Wingdings" w:hAnsi="Wingdings" w:hint="default"/>
+        <w:sz w:val="20"/>
+      </w:rPr>
+    </w:lvl>
+    <w:lvl w:ilvl="4" w:tentative="1">
+      <w:start w:val="1"/>
+      <w:numFmt w:val="bullet"/>
+      <w:lvlText w:val=""/>
+      <w:lvlJc w:val="left"/>
+      <w:pPr>
+        <w:tabs>
+          <w:tab w:val="num" w:pos="3600"/>
+        </w:tabs>
+        <w:ind w:left="3600" w:hanging="360"/>
+      </w:pPr>
+      <w:rPr>
+        <w:rFonts w:ascii="Wingdings" w:hAnsi="Wingdings" w:hint="default"/>
+        <w:sz w:val="20"/>
+      </w:rPr>
+    </w:lvl>
+    <w:lvl w:ilvl="5" w:tentative="1">
+      <w:start w:val="1"/>
+      <w:numFmt w:val="bullet"/>
+      <w:lvlText w:val=""/>
+      <w:lvlJc w:val="left"/>
+      <w:pPr>
+        <w:tabs>
+          <w:tab w:val="num" w:pos="4320"/>
+        </w:tabs>
+        <w:ind w:left="4320" w:hanging="360"/>
+      </w:pPr>
+      <w:rPr>
+        <w:rFonts w:ascii="Wingdings" w:hAnsi="Wingdings" w:hint="default"/>
+        <w:sz w:val="20"/>
+      </w:rPr>
+    </w:lvl>
+    <w:lvl w:ilvl="6" w:tentative="1">
+      <w:start w:val="1"/>
+      <w:numFmt w:val="bullet"/>
+      <w:lvlText w:val=""/>
+      <w:lvlJc w:val="left"/>
+      <w:pPr>
+        <w:tabs>
+          <w:tab w:val="num" w:pos="5040"/>
+        </w:tabs>
+        <w:ind w:left="5040" w:hanging="360"/>
+      </w:pPr>
+      <w:rPr>
+        <w:rFonts w:ascii="Wingdings" w:hAnsi="Wingdings" w:hint="default"/>
+        <w:sz w:val="20"/>
+      </w:rPr>
+    </w:lvl>
+    <w:lvl w:ilvl="7" w:tentative="1">
+      <w:start w:val="1"/>
+      <w:numFmt w:val="bullet"/>
+      <w:lvlText w:val=""/>
+      <w:lvlJc w:val="left"/>
+      <w:pPr>
+        <w:tabs>
+          <w:tab w:val="num" w:pos="5760"/>
+        </w:tabs>
+        <w:ind w:left="5760" w:hanging="360"/>
+      </w:pPr>
+      <w:rPr>
+        <w:rFonts w:ascii="Wingdings" w:hAnsi="Wingdings" w:hint="default"/>
+        <w:sz w:val="20"/>
+      </w:rPr>
+    </w:lvl>
+    <w:lvl w:ilvl="8" w:tentative="1">
+      <w:start w:val="1"/>
+      <w:numFmt w:val="bullet"/>
+      <w:lvlText w:val=""/>
+      <w:lvlJc w:val="left"/>
+      <w:pPr>
+        <w:tabs>
+          <w:tab w:val="num" w:pos="6480"/>
+        </w:tabs>
+        <w:ind w:left="6480" w:hanging="360"/>
+      </w:pPr>
+      <w:rPr>
+        <w:rFonts w:ascii="Wingdings" w:hAnsi="Wingdings" w:hint="default"/>
+        <w:sz w:val="20"/>
+      </w:rPr>
+    </w:lvl>
+  </w:abstractNum>
+  <w:num w:numId="1" w16cid:durableId="1021777984">
+    <w:abstractNumId w:val="0"/>
+  </w:num>
+  <w:num w:numId="2" w16cid:durableId="858549192">
+    <w:abstractNumId w:val="1"/>
+  </w:num>
+  <w:num w:numId="3" w16cid:durableId="1206403301">
+    <w:abstractNumId w:val="2"/>
+  </w:num>
+  <w:num w:numId="4" w16cid:durableId="526336558">
+    <w:abstractNumId w:val="4"/>
+  </w:num>
+  <w:num w:numId="5" w16cid:durableId="2060519899">
+    <w:abstractNumId w:val="5"/>
+  </w:num>
+  <w:num w:numId="6" w16cid:durableId="1918593215">
+    <w:abstractNumId w:val="3"/>
+  </w:num>
+</w:numbering>
 </file>
 
 <file path=word/styles.xml><?xml version="1.0" encoding="utf-8"?>
@@ -1373,7 +2862,6 @@
   <w:style w:type="character" w:default="1" w:styleId="DefaultParagraphFont">
     <w:name w:val="Default Paragraph Font"/>
     <w:uiPriority w:val="1"/>
-    <w:semiHidden/>
     <w:unhideWhenUsed/>
   </w:style>
   <w:style w:type="table" w:default="1" w:styleId="TableNormal">

</xml_diff>